<commit_message>
se modifico una funcion de crear_documentos para corregir un error del programa
</commit_message>
<xml_diff>
--- a/Generado/Formulario_Datos_6276106.docx
+++ b/Generado/Formulario_Datos_6276106.docx
@@ -22,7 +22,7 @@
           <w:i/>
           <w:lang w:val="es-PY"/>
         </w:rPr>
-        <w:t xml:space="preserve">03/06/2025</w:t>
+        <w:t xml:space="preserve">13/06/2025</w:t>
       </w:r>
     </w:p>
     <w:p>
@@ -1021,7 +1021,7 @@
               <a:graphicData uri="http://schemas.openxmlformats.org/drawingml/2006/picture">
                 <pic:pic>
                   <pic:nvPicPr>
-                    <pic:cNvPr id="0" name="imagen_eaafc7038c18458a8651c05232101200.jpg"/>
+                    <pic:cNvPr id="0" name="imagen_2978f828f2f342bb97ee3b3024e4f18e.jpg"/>
                     <pic:cNvPicPr/>
                   </pic:nvPicPr>
                   <pic:blipFill>
@@ -1084,7 +1084,7 @@
               <a:graphicData uri="http://schemas.openxmlformats.org/drawingml/2006/picture">
                 <pic:pic>
                   <pic:nvPicPr>
-                    <pic:cNvPr id="0" name="qr_802cfccc72124d0ebd73ad518674c04f.png"/>
+                    <pic:cNvPr id="0" name="qr_71ede56171fb42f98fd8a61b9ea18f77.png"/>
                     <pic:cNvPicPr/>
                   </pic:nvPicPr>
                   <pic:blipFill>
@@ -1205,7 +1205,7 @@
               <a:graphicData uri="http://schemas.openxmlformats.org/drawingml/2006/picture">
                 <pic:pic>
                   <pic:nvPicPr>
-                    <pic:cNvPr id="0" name="imagen_eaafc7038c18458a8651c05232101200.jpg"/>
+                    <pic:cNvPr id="0" name="imagen_2978f828f2f342bb97ee3b3024e4f18e.jpg"/>
                     <pic:cNvPicPr/>
                   </pic:nvPicPr>
                   <pic:blipFill>
@@ -1268,7 +1268,7 @@
               <a:graphicData uri="http://schemas.openxmlformats.org/drawingml/2006/picture">
                 <pic:pic>
                   <pic:nvPicPr>
-                    <pic:cNvPr id="0" name="qr_802cfccc72124d0ebd73ad518674c04f.png"/>
+                    <pic:cNvPr id="0" name="qr_71ede56171fb42f98fd8a61b9ea18f77.png"/>
                     <pic:cNvPicPr/>
                   </pic:nvPicPr>
                   <pic:blipFill>

</xml_diff>

<commit_message>
Se agrego un link a la carpeta generada y se corrigio el error del token caducado
</commit_message>
<xml_diff>
--- a/Generado/Formulario_Datos_6276106.docx
+++ b/Generado/Formulario_Datos_6276106.docx
@@ -22,7 +22,7 @@
           <w:i/>
           <w:lang w:val="es-PY"/>
         </w:rPr>
-        <w:t xml:space="preserve">13/06/2025</w:t>
+        <w:t xml:space="preserve">20/06/2025</w:t>
       </w:r>
     </w:p>
     <w:p>
@@ -1021,7 +1021,7 @@
               <a:graphicData uri="http://schemas.openxmlformats.org/drawingml/2006/picture">
                 <pic:pic>
                   <pic:nvPicPr>
-                    <pic:cNvPr id="0" name="imagen_2978f828f2f342bb97ee3b3024e4f18e.jpg"/>
+                    <pic:cNvPr id="0" name="imagen_ae388a86ae924d89a2cbe0d41b5ac4cb.jpg"/>
                     <pic:cNvPicPr/>
                   </pic:nvPicPr>
                   <pic:blipFill>
@@ -1084,7 +1084,7 @@
               <a:graphicData uri="http://schemas.openxmlformats.org/drawingml/2006/picture">
                 <pic:pic>
                   <pic:nvPicPr>
-                    <pic:cNvPr id="0" name="qr_71ede56171fb42f98fd8a61b9ea18f77.png"/>
+                    <pic:cNvPr id="0" name="qr_0a3d452aafb24b478bca59805a745503.png"/>
                     <pic:cNvPicPr/>
                   </pic:nvPicPr>
                   <pic:blipFill>
@@ -1205,7 +1205,7 @@
               <a:graphicData uri="http://schemas.openxmlformats.org/drawingml/2006/picture">
                 <pic:pic>
                   <pic:nvPicPr>
-                    <pic:cNvPr id="0" name="imagen_2978f828f2f342bb97ee3b3024e4f18e.jpg"/>
+                    <pic:cNvPr id="0" name="imagen_ae388a86ae924d89a2cbe0d41b5ac4cb.jpg"/>
                     <pic:cNvPicPr/>
                   </pic:nvPicPr>
                   <pic:blipFill>
@@ -1268,7 +1268,7 @@
               <a:graphicData uri="http://schemas.openxmlformats.org/drawingml/2006/picture">
                 <pic:pic>
                   <pic:nvPicPr>
-                    <pic:cNvPr id="0" name="qr_71ede56171fb42f98fd8a61b9ea18f77.png"/>
+                    <pic:cNvPr id="0" name="qr_0a3d452aafb24b478bca59805a745503.png"/>
                     <pic:cNvPicPr/>
                   </pic:nvPicPr>
                   <pic:blipFill>

</xml_diff>